<commit_message>
Finished Code, non-refactored, tilesheet not added
</commit_message>
<xml_diff>
--- a/Docs/Feature Notes.docx
+++ b/Docs/Feature Notes.docx
@@ -9,40 +9,24 @@
     </w:p>
     <w:p>
       <w:r>
-        <w:t xml:space="preserve">- </w:t>
-      </w:r>
-      <w:proofErr w:type="gramStart"/>
-      <w:r>
-        <w:t>Game</w:t>
+        <w:t>- Game</w:t>
       </w:r>
       <w:r>
         <w:t>Controller</w:t>
       </w:r>
       <w:r>
-        <w:t>::</w:t>
-      </w:r>
-      <w:proofErr w:type="gramEnd"/>
-      <w:r>
-        <w:t>handleKeyPress() (Key presses)</w:t>
+        <w:t>::handleKeyPress() (Key presses)</w:t>
       </w:r>
     </w:p>
     <w:p>
       <w:r>
-        <w:t xml:space="preserve">- </w:t>
-      </w:r>
-      <w:proofErr w:type="gramStart"/>
-      <w:r>
-        <w:t>Game</w:t>
+        <w:t>- Game</w:t>
       </w:r>
       <w:r>
         <w:t>Controller</w:t>
       </w:r>
       <w:r>
-        <w:t>::</w:t>
-      </w:r>
-      <w:proofErr w:type="gramEnd"/>
-      <w:r>
-        <w:t>InitializeKeyPresses() (Key Presses)</w:t>
+        <w:t>::InitializeKeyPresses() (Key Presses)</w:t>
       </w:r>
     </w:p>
     <w:p>
@@ -54,13 +38,8 @@
         </w:numPr>
       </w:pPr>
       <w:r>
-        <w:t xml:space="preserve">Set enum members (KEY_PRESS_PLAYER_1) to a default </w:t>
-      </w:r>
-      <w:proofErr w:type="gramStart"/>
-      <w:r>
-        <w:t>value</w:t>
-      </w:r>
-      <w:proofErr w:type="gramEnd"/>
+        <w:t>Set enum members (KEY_PRESS_PLAYER_1) to a default value</w:t>
+      </w:r>
     </w:p>
     <w:p>
       <w:pPr>
@@ -83,28 +62,15 @@
         </w:numPr>
       </w:pPr>
       <w:r>
-        <w:t>Switch case: Case KEY_PRESS_PLAYER_</w:t>
-      </w:r>
-      <w:proofErr w:type="gramStart"/>
-      <w:r>
-        <w:t>1,…</w:t>
-      </w:r>
-      <w:proofErr w:type="gramEnd"/>
-      <w:r>
-        <w:t>)</w:t>
+        <w:t>Switch case: Case KEY_PRESS_PLAYER_1,…)</w:t>
       </w:r>
     </w:p>
     <w:p>
       <w:r>
         <w:t xml:space="preserve">- </w:t>
       </w:r>
-      <w:proofErr w:type="gramStart"/>
-      <w:r>
-        <w:t>GameController::</w:t>
-      </w:r>
-      <w:proofErr w:type="gramEnd"/>
-      <w:r>
-        <w:t>SetKeyPresses() (Key Presses)</w:t>
+      <w:r>
+        <w:t>GameController::SetKeyPresses() (Key Presses)</w:t>
       </w:r>
     </w:p>
     <w:p>
@@ -116,30 +82,43 @@
         </w:numPr>
       </w:pPr>
       <w:r>
-        <w:t xml:space="preserve">Load every keyboard </w:t>
-      </w:r>
-      <w:proofErr w:type="gramStart"/>
-      <w:r>
-        <w:t>event</w:t>
-      </w:r>
-      <w:proofErr w:type="gramEnd"/>
+        <w:t>Load every keyboard event</w:t>
+      </w:r>
     </w:p>
     <w:p>
       <w:r>
-        <w:t xml:space="preserve">- </w:t>
-      </w:r>
-      <w:proofErr w:type="gramStart"/>
-      <w:r>
-        <w:t>Tank::</w:t>
-      </w:r>
-      <w:proofErr w:type="gramEnd"/>
-      <w:r>
-        <w:t>ShootProjectile(Projectile projectile)</w:t>
+        <w:t>- Tank::ShootProjectile(Projectile projectile)</w:t>
       </w:r>
     </w:p>
     <w:p>
-      <w:r>
-        <w:t xml:space="preserve">- </w:t>
+      <w:pPr>
+        <w:pStyle w:val="Heading1"/>
+      </w:pPr>
+      <w:r>
+        <w:t>Blitting</w:t>
+      </w:r>
+    </w:p>
+    <w:p>
+      <w:r>
+        <w:t>-TextureManager::DrawToBackBuffer() (Getting an Image on the Screen)</w:t>
+      </w:r>
+    </w:p>
+    <w:p>
+      <w:r>
+        <w:t>=&gt; May be required when multiple things on the screen change at once</w:t>
+      </w:r>
+    </w:p>
+    <w:p>
+      <w:pPr>
+        <w:pStyle w:val="Heading1"/>
+      </w:pPr>
+      <w:r>
+        <w:t>Viewport</w:t>
+      </w:r>
+    </w:p>
+    <w:p>
+      <w:r>
+        <w:t>-For when you only want to render certain parts of the screen, like minimaps</w:t>
       </w:r>
     </w:p>
     <w:sectPr>

</xml_diff>